<commit_message>
771385 Updated the Table of Contents for IOC entry
</commit_message>
<xml_diff>
--- a/CM/Build 9/TAS eBill VDD IB_2_623.docx
+++ b/CM/Build 9/TAS eBill VDD IB_2_623.docx
@@ -794,6 +794,8 @@
         <w:t>Table of Contents</w:t>
       </w:r>
     </w:p>
+    <w:bookmarkStart w:id="3" w:name="_GoBack"/>
+    <w:bookmarkEnd w:id="3"/>
     <w:p>
       <w:pPr>
         <w:pStyle w:val="TOC1"/>
@@ -814,7 +816,7 @@
       <w:r>
         <w:fldChar w:fldCharType="separate"/>
       </w:r>
-      <w:hyperlink w:anchor="_Toc494462480" w:history="1">
+      <w:hyperlink w:anchor="_Toc18579560" w:history="1">
         <w:r>
           <w:rPr>
             <w:rStyle w:val="Hyperlink"/>
@@ -841,7 +843,7 @@
             <w:noProof/>
             <w:webHidden/>
           </w:rPr>
-          <w:instrText xml:space="preserve"> PAGEREF _Toc494462480 \h </w:instrText>
+          <w:instrText xml:space="preserve"> PAGEREF _Toc18579560 \h </w:instrText>
         </w:r>
         <w:r>
           <w:rPr>
@@ -883,7 +885,7 @@
           <w:szCs w:val="22"/>
         </w:rPr>
       </w:pPr>
-      <w:hyperlink w:anchor="_Toc494462481" w:history="1">
+      <w:hyperlink w:anchor="_Toc18579561" w:history="1">
         <w:r>
           <w:rPr>
             <w:rStyle w:val="Hyperlink"/>
@@ -910,7 +912,7 @@
             <w:noProof/>
             <w:webHidden/>
           </w:rPr>
-          <w:instrText xml:space="preserve"> PAGEREF _Toc494462481 \h </w:instrText>
+          <w:instrText xml:space="preserve"> PAGEREF _Toc18579561 \h </w:instrText>
         </w:r>
         <w:r>
           <w:rPr>
@@ -952,7 +954,7 @@
           <w:szCs w:val="22"/>
         </w:rPr>
       </w:pPr>
-      <w:hyperlink w:anchor="_Toc494462482" w:history="1">
+      <w:hyperlink w:anchor="_Toc18579562" w:history="1">
         <w:r>
           <w:rPr>
             <w:rStyle w:val="Hyperlink"/>
@@ -979,7 +981,7 @@
             <w:noProof/>
             <w:webHidden/>
           </w:rPr>
-          <w:instrText xml:space="preserve"> PAGEREF _Toc494462482 \h </w:instrText>
+          <w:instrText xml:space="preserve"> PAGEREF _Toc18579562 \h </w:instrText>
         </w:r>
         <w:r>
           <w:rPr>
@@ -1021,7 +1023,7 @@
           <w:szCs w:val="22"/>
         </w:rPr>
       </w:pPr>
-      <w:hyperlink w:anchor="_Toc494462483" w:history="1">
+      <w:hyperlink w:anchor="_Toc18579563" w:history="1">
         <w:r>
           <w:rPr>
             <w:rStyle w:val="Hyperlink"/>
@@ -1048,7 +1050,7 @@
             <w:noProof/>
             <w:webHidden/>
           </w:rPr>
-          <w:instrText xml:space="preserve"> PAGEREF _Toc494462483 \h </w:instrText>
+          <w:instrText xml:space="preserve"> PAGEREF _Toc18579563 \h </w:instrText>
         </w:r>
         <w:r>
           <w:rPr>
@@ -1090,7 +1092,7 @@
           <w:szCs w:val="22"/>
         </w:rPr>
       </w:pPr>
-      <w:hyperlink w:anchor="_Toc494462484" w:history="1">
+      <w:hyperlink w:anchor="_Toc18579564" w:history="1">
         <w:r>
           <w:rPr>
             <w:rStyle w:val="Hyperlink"/>
@@ -1117,7 +1119,7 @@
             <w:noProof/>
             <w:webHidden/>
           </w:rPr>
-          <w:instrText xml:space="preserve"> PAGEREF _Toc494462484 \h </w:instrText>
+          <w:instrText xml:space="preserve"> PAGEREF _Toc18579564 \h </w:instrText>
         </w:r>
         <w:r>
           <w:rPr>
@@ -1137,7 +1139,7 @@
             <w:noProof/>
             <w:webHidden/>
           </w:rPr>
-          <w:t>4</w:t>
+          <w:t>3</w:t>
         </w:r>
         <w:r>
           <w:rPr>
@@ -1159,7 +1161,7 @@
           <w:szCs w:val="22"/>
         </w:rPr>
       </w:pPr>
-      <w:hyperlink w:anchor="_Toc494462485" w:history="1">
+      <w:hyperlink w:anchor="_Toc18579565" w:history="1">
         <w:r>
           <w:rPr>
             <w:rStyle w:val="Hyperlink"/>
@@ -1186,7 +1188,7 @@
             <w:noProof/>
             <w:webHidden/>
           </w:rPr>
-          <w:instrText xml:space="preserve"> PAGEREF _Toc494462485 \h </w:instrText>
+          <w:instrText xml:space="preserve"> PAGEREF _Toc18579565 \h </w:instrText>
         </w:r>
         <w:r>
           <w:rPr>
@@ -1206,7 +1208,7 @@
             <w:noProof/>
             <w:webHidden/>
           </w:rPr>
-          <w:t>4</w:t>
+          <w:t>3</w:t>
         </w:r>
         <w:r>
           <w:rPr>
@@ -1228,7 +1230,7 @@
           <w:szCs w:val="22"/>
         </w:rPr>
       </w:pPr>
-      <w:hyperlink w:anchor="_Toc494462486" w:history="1">
+      <w:hyperlink w:anchor="_Toc18579566" w:history="1">
         <w:r>
           <w:rPr>
             <w:rStyle w:val="Hyperlink"/>
@@ -1255,7 +1257,7 @@
             <w:noProof/>
             <w:webHidden/>
           </w:rPr>
-          <w:instrText xml:space="preserve"> PAGEREF _Toc494462486 \h </w:instrText>
+          <w:instrText xml:space="preserve"> PAGEREF _Toc18579566 \h </w:instrText>
         </w:r>
         <w:r>
           <w:rPr>
@@ -1275,7 +1277,7 @@
             <w:noProof/>
             <w:webHidden/>
           </w:rPr>
-          <w:t>4</w:t>
+          <w:t>3</w:t>
         </w:r>
         <w:r>
           <w:rPr>
@@ -1297,7 +1299,7 @@
           <w:szCs w:val="22"/>
         </w:rPr>
       </w:pPr>
-      <w:hyperlink w:anchor="_Toc494462487" w:history="1">
+      <w:hyperlink w:anchor="_Toc18579567" w:history="1">
         <w:r>
           <w:rPr>
             <w:rStyle w:val="Hyperlink"/>
@@ -1324,7 +1326,7 @@
             <w:noProof/>
             <w:webHidden/>
           </w:rPr>
-          <w:instrText xml:space="preserve"> PAGEREF _Toc494462487 \h </w:instrText>
+          <w:instrText xml:space="preserve"> PAGEREF _Toc18579567 \h </w:instrText>
         </w:r>
         <w:r>
           <w:rPr>
@@ -1344,7 +1346,7 @@
             <w:noProof/>
             <w:webHidden/>
           </w:rPr>
-          <w:t>4</w:t>
+          <w:t>3</w:t>
         </w:r>
         <w:r>
           <w:rPr>
@@ -1366,7 +1368,7 @@
           <w:szCs w:val="22"/>
         </w:rPr>
       </w:pPr>
-      <w:hyperlink w:anchor="_Toc494462488" w:history="1">
+      <w:hyperlink w:anchor="_Toc18579568" w:history="1">
         <w:r>
           <w:rPr>
             <w:rStyle w:val="Hyperlink"/>
@@ -1393,7 +1395,7 @@
             <w:noProof/>
             <w:webHidden/>
           </w:rPr>
-          <w:instrText xml:space="preserve"> PAGEREF _Toc494462488 \h </w:instrText>
+          <w:instrText xml:space="preserve"> PAGEREF _Toc18579568 \h </w:instrText>
         </w:r>
         <w:r>
           <w:rPr>
@@ -1413,7 +1415,7 @@
             <w:noProof/>
             <w:webHidden/>
           </w:rPr>
-          <w:t>5</w:t>
+          <w:t>4</w:t>
         </w:r>
         <w:r>
           <w:rPr>
@@ -1435,7 +1437,7 @@
           <w:szCs w:val="22"/>
         </w:rPr>
       </w:pPr>
-      <w:hyperlink w:anchor="_Toc494462489" w:history="1">
+      <w:hyperlink w:anchor="_Toc18579569" w:history="1">
         <w:r>
           <w:rPr>
             <w:rStyle w:val="Hyperlink"/>
@@ -1462,7 +1464,7 @@
             <w:noProof/>
             <w:webHidden/>
           </w:rPr>
-          <w:instrText xml:space="preserve"> PAGEREF _Toc494462489 \h </w:instrText>
+          <w:instrText xml:space="preserve"> PAGEREF _Toc18579569 \h </w:instrText>
         </w:r>
         <w:r>
           <w:rPr>
@@ -1482,7 +1484,7 @@
             <w:noProof/>
             <w:webHidden/>
           </w:rPr>
-          <w:t>5</w:t>
+          <w:t>4</w:t>
         </w:r>
         <w:r>
           <w:rPr>
@@ -1504,7 +1506,7 @@
           <w:szCs w:val="22"/>
         </w:rPr>
       </w:pPr>
-      <w:hyperlink w:anchor="_Toc494462490" w:history="1">
+      <w:hyperlink w:anchor="_Toc18579570" w:history="1">
         <w:r>
           <w:rPr>
             <w:rStyle w:val="Hyperlink"/>
@@ -1531,7 +1533,7 @@
             <w:noProof/>
             <w:webHidden/>
           </w:rPr>
-          <w:instrText xml:space="preserve"> PAGEREF _Toc494462490 \h </w:instrText>
+          <w:instrText xml:space="preserve"> PAGEREF _Toc18579570 \h </w:instrText>
         </w:r>
         <w:r>
           <w:rPr>
@@ -1551,7 +1553,7 @@
             <w:noProof/>
             <w:webHidden/>
           </w:rPr>
-          <w:t>5</w:t>
+          <w:t>4</w:t>
         </w:r>
         <w:r>
           <w:rPr>
@@ -1573,7 +1575,7 @@
           <w:szCs w:val="22"/>
         </w:rPr>
       </w:pPr>
-      <w:hyperlink w:anchor="_Toc494462491" w:history="1">
+      <w:hyperlink w:anchor="_Toc18579571" w:history="1">
         <w:r>
           <w:rPr>
             <w:rStyle w:val="Hyperlink"/>
@@ -1600,7 +1602,7 @@
             <w:noProof/>
             <w:webHidden/>
           </w:rPr>
-          <w:instrText xml:space="preserve"> PAGEREF _Toc494462491 \h </w:instrText>
+          <w:instrText xml:space="preserve"> PAGEREF _Toc18579571 \h </w:instrText>
         </w:r>
         <w:r>
           <w:rPr>
@@ -1620,7 +1622,7 @@
             <w:noProof/>
             <w:webHidden/>
           </w:rPr>
-          <w:t>5</w:t>
+          <w:t>4</w:t>
         </w:r>
         <w:r>
           <w:rPr>
@@ -1642,7 +1644,7 @@
           <w:szCs w:val="22"/>
         </w:rPr>
       </w:pPr>
-      <w:hyperlink w:anchor="_Toc494462492" w:history="1">
+      <w:hyperlink w:anchor="_Toc18579572" w:history="1">
         <w:r>
           <w:rPr>
             <w:rStyle w:val="Hyperlink"/>
@@ -1669,7 +1671,7 @@
             <w:noProof/>
             <w:webHidden/>
           </w:rPr>
-          <w:instrText xml:space="preserve"> PAGEREF _Toc494462492 \h </w:instrText>
+          <w:instrText xml:space="preserve"> PAGEREF _Toc18579572 \h </w:instrText>
         </w:r>
         <w:r>
           <w:rPr>
@@ -1689,7 +1691,7 @@
             <w:noProof/>
             <w:webHidden/>
           </w:rPr>
-          <w:t>5</w:t>
+          <w:t>4</w:t>
         </w:r>
         <w:r>
           <w:rPr>
@@ -1711,7 +1713,7 @@
           <w:szCs w:val="22"/>
         </w:rPr>
       </w:pPr>
-      <w:hyperlink w:anchor="_Toc494462493" w:history="1">
+      <w:hyperlink w:anchor="_Toc18579573" w:history="1">
         <w:r>
           <w:rPr>
             <w:rStyle w:val="Hyperlink"/>
@@ -1738,7 +1740,7 @@
             <w:noProof/>
             <w:webHidden/>
           </w:rPr>
-          <w:instrText xml:space="preserve"> PAGEREF _Toc494462493 \h </w:instrText>
+          <w:instrText xml:space="preserve"> PAGEREF _Toc18579573 \h </w:instrText>
         </w:r>
         <w:r>
           <w:rPr>
@@ -1758,7 +1760,7 @@
             <w:noProof/>
             <w:webHidden/>
           </w:rPr>
-          <w:t>6</w:t>
+          <w:t>5</w:t>
         </w:r>
         <w:r>
           <w:rPr>
@@ -1780,7 +1782,7 @@
           <w:szCs w:val="22"/>
         </w:rPr>
       </w:pPr>
-      <w:hyperlink w:anchor="_Toc494462494" w:history="1">
+      <w:hyperlink w:anchor="_Toc18579574" w:history="1">
         <w:r>
           <w:rPr>
             <w:rStyle w:val="Hyperlink"/>
@@ -1807,7 +1809,7 @@
             <w:noProof/>
             <w:webHidden/>
           </w:rPr>
-          <w:instrText xml:space="preserve"> PAGEREF _Toc494462494 \h </w:instrText>
+          <w:instrText xml:space="preserve"> PAGEREF _Toc18579574 \h </w:instrText>
         </w:r>
         <w:r>
           <w:rPr>
@@ -1827,7 +1829,7 @@
             <w:noProof/>
             <w:webHidden/>
           </w:rPr>
-          <w:t>6</w:t>
+          <w:t>5</w:t>
         </w:r>
         <w:r>
           <w:rPr>
@@ -1849,7 +1851,7 @@
           <w:szCs w:val="22"/>
         </w:rPr>
       </w:pPr>
-      <w:hyperlink w:anchor="_Toc494462495" w:history="1">
+      <w:hyperlink w:anchor="_Toc18579575" w:history="1">
         <w:r>
           <w:rPr>
             <w:rStyle w:val="Hyperlink"/>
@@ -1876,7 +1878,7 @@
             <w:noProof/>
             <w:webHidden/>
           </w:rPr>
-          <w:instrText xml:space="preserve"> PAGEREF _Toc494462495 \h </w:instrText>
+          <w:instrText xml:space="preserve"> PAGEREF _Toc18579575 \h </w:instrText>
         </w:r>
         <w:r>
           <w:rPr>
@@ -1896,7 +1898,7 @@
             <w:noProof/>
             <w:webHidden/>
           </w:rPr>
-          <w:t>7</w:t>
+          <w:t>5</w:t>
         </w:r>
         <w:r>
           <w:rPr>
@@ -1991,13 +1993,13 @@
       <w:pPr>
         <w:pStyle w:val="Heading1"/>
       </w:pPr>
-      <w:bookmarkStart w:id="3" w:name="_Toc494462480"/>
+      <w:bookmarkStart w:id="4" w:name="_Toc18579560"/>
       <w:bookmarkEnd w:id="0"/>
       <w:r>
         <w:lastRenderedPageBreak/>
         <w:t>General Configuration Management (CM) Information</w:t>
       </w:r>
-      <w:bookmarkEnd w:id="3"/>
+      <w:bookmarkEnd w:id="4"/>
     </w:p>
     <w:tbl>
       <w:tblPr>
@@ -2026,8 +2028,8 @@
             <w:pPr>
               <w:pStyle w:val="TableHeading"/>
             </w:pPr>
-            <w:bookmarkStart w:id="4" w:name="ColumnTitle_03"/>
-            <w:bookmarkEnd w:id="4"/>
+            <w:bookmarkStart w:id="5" w:name="ColumnTitle_03"/>
+            <w:bookmarkEnd w:id="5"/>
             <w:r>
               <w:t>Deliverable (Product) Name</w:t>
             </w:r>
@@ -2158,11 +2160,11 @@
       <w:pPr>
         <w:pStyle w:val="Heading1"/>
       </w:pPr>
-      <w:bookmarkStart w:id="5" w:name="_Toc494462481"/>
+      <w:bookmarkStart w:id="6" w:name="_Toc18579561"/>
       <w:r>
         <w:t>Configuration Management (CM) Tools</w:t>
       </w:r>
-      <w:bookmarkEnd w:id="5"/>
+      <w:bookmarkEnd w:id="6"/>
     </w:p>
     <w:tbl>
       <w:tblPr>
@@ -2193,8 +2195,8 @@
             <w:pPr>
               <w:pStyle w:val="TableHeading"/>
             </w:pPr>
-            <w:bookmarkStart w:id="6" w:name="ColumnTitle_04"/>
-            <w:bookmarkEnd w:id="6"/>
+            <w:bookmarkStart w:id="7" w:name="ColumnTitle_04"/>
+            <w:bookmarkEnd w:id="7"/>
             <w:r>
               <w:t>CM Tools</w:t>
             </w:r>
@@ -2544,23 +2546,23 @@
       <w:pPr>
         <w:pStyle w:val="Heading1"/>
       </w:pPr>
-      <w:bookmarkStart w:id="7" w:name="_Toc494462482"/>
+      <w:bookmarkStart w:id="8" w:name="_Toc18579562"/>
       <w:r>
         <w:t>Configuration Management of Documents</w:t>
       </w:r>
-      <w:bookmarkEnd w:id="7"/>
+      <w:bookmarkEnd w:id="8"/>
     </w:p>
     <w:p>
       <w:pPr>
         <w:pStyle w:val="Heading2"/>
       </w:pPr>
-      <w:bookmarkStart w:id="8" w:name="ColumnTitle_05"/>
-      <w:bookmarkStart w:id="9" w:name="_Toc494462483"/>
-      <w:bookmarkEnd w:id="8"/>
+      <w:bookmarkStart w:id="9" w:name="ColumnTitle_05"/>
+      <w:bookmarkStart w:id="10" w:name="_Toc18579563"/>
+      <w:bookmarkEnd w:id="9"/>
       <w:r>
         <w:t>Rational Change and Configuration Management (CCM) Documents</w:t>
       </w:r>
-      <w:bookmarkEnd w:id="9"/>
+      <w:bookmarkEnd w:id="10"/>
     </w:p>
     <w:p>
       <w:pPr>
@@ -2595,8 +2597,8 @@
             <w:pPr>
               <w:pStyle w:val="TableHeading"/>
             </w:pPr>
-            <w:bookmarkStart w:id="10" w:name="ColumnTitle_06"/>
-            <w:bookmarkEnd w:id="10"/>
+            <w:bookmarkStart w:id="11" w:name="ColumnTitle_06"/>
+            <w:bookmarkEnd w:id="11"/>
             <w:r>
               <w:t>CCM/RTC Information</w:t>
             </w:r>
@@ -4090,22 +4092,22 @@
       <w:pPr>
         <w:pStyle w:val="Heading1"/>
       </w:pPr>
-      <w:bookmarkStart w:id="11" w:name="_Toc494462484"/>
+      <w:bookmarkStart w:id="12" w:name="_Toc18579564"/>
       <w:r>
         <w:lastRenderedPageBreak/>
         <w:t>Configuration Management Development Files (Ex. Source, JSP, Configuration, and Build Files)</w:t>
       </w:r>
-      <w:bookmarkEnd w:id="11"/>
+      <w:bookmarkEnd w:id="12"/>
     </w:p>
     <w:p>
       <w:pPr>
         <w:pStyle w:val="Heading2"/>
       </w:pPr>
-      <w:bookmarkStart w:id="12" w:name="_Toc494462485"/>
+      <w:bookmarkStart w:id="13" w:name="_Toc18579565"/>
       <w:r>
         <w:t>Rational Change and Configuration Management (CCM) Repository (Formerly RTC)</w:t>
       </w:r>
-      <w:bookmarkEnd w:id="12"/>
+      <w:bookmarkEnd w:id="13"/>
     </w:p>
     <w:p>
       <w:pPr>
@@ -4147,8 +4149,8 @@
             <w:pPr>
               <w:pStyle w:val="TableHeading"/>
             </w:pPr>
-            <w:bookmarkStart w:id="13" w:name="ColumnTitle_10"/>
-            <w:bookmarkEnd w:id="13"/>
+            <w:bookmarkStart w:id="14" w:name="ColumnTitle_10"/>
+            <w:bookmarkEnd w:id="14"/>
             <w:r>
               <w:t>CCM/RTC Information</w:t>
             </w:r>
@@ -4412,21 +4414,21 @@
       <w:pPr>
         <w:pStyle w:val="Heading3"/>
       </w:pPr>
-      <w:bookmarkStart w:id="14" w:name="_Toc421881045"/>
+      <w:bookmarkStart w:id="15" w:name="_Toc421881045"/>
     </w:p>
     <w:p>
       <w:pPr>
         <w:pStyle w:val="Heading3"/>
       </w:pPr>
-      <w:bookmarkStart w:id="15" w:name="_Toc494462486"/>
+      <w:bookmarkStart w:id="16" w:name="_Toc18579566"/>
       <w:r>
         <w:t xml:space="preserve">Baseline and </w:t>
       </w:r>
       <w:r>
         <w:t>Component</w:t>
       </w:r>
-      <w:bookmarkEnd w:id="14"/>
       <w:bookmarkEnd w:id="15"/>
+      <w:bookmarkEnd w:id="16"/>
     </w:p>
     <w:p>
       <w:pPr>
@@ -4474,8 +4476,8 @@
             <w:pPr>
               <w:pStyle w:val="TableHeading"/>
             </w:pPr>
-            <w:bookmarkStart w:id="16" w:name="ColumnTitle_11"/>
-            <w:bookmarkEnd w:id="16"/>
+            <w:bookmarkStart w:id="17" w:name="ColumnTitle_11"/>
+            <w:bookmarkEnd w:id="17"/>
             <w:r>
               <w:t>Name</w:t>
             </w:r>
@@ -4637,8 +4639,6 @@
             <w:r>
               <w:t>903</w:t>
             </w:r>
-            <w:bookmarkStart w:id="17" w:name="_GoBack"/>
-            <w:bookmarkEnd w:id="17"/>
             <w:r>
               <w:t>201</w:t>
             </w:r>
@@ -4678,7 +4678,7 @@
       <w:pPr>
         <w:pStyle w:val="Heading3"/>
       </w:pPr>
-      <w:bookmarkStart w:id="19" w:name="_Toc494462487"/>
+      <w:bookmarkStart w:id="19" w:name="_Toc18579567"/>
       <w:r>
         <w:t>Build Information</w:t>
       </w:r>
@@ -4873,7 +4873,7 @@
       <w:pPr>
         <w:pStyle w:val="Heading3"/>
       </w:pPr>
-      <w:bookmarkStart w:id="21" w:name="_Toc494462488"/>
+      <w:bookmarkStart w:id="21" w:name="_Toc18579568"/>
       <w:r>
         <w:t>CCM/</w:t>
       </w:r>
@@ -4990,7 +4990,7 @@
       <w:pPr>
         <w:pStyle w:val="Heading3"/>
       </w:pPr>
-      <w:bookmarkStart w:id="23" w:name="_Toc494462489"/>
+      <w:bookmarkStart w:id="23" w:name="_Toc18579569"/>
       <w:r>
         <w:t>Build Label or Number</w:t>
       </w:r>
@@ -5116,7 +5116,7 @@
       <w:pPr>
         <w:pStyle w:val="Heading1"/>
       </w:pPr>
-      <w:bookmarkStart w:id="25" w:name="_Toc494462490"/>
+      <w:bookmarkStart w:id="25" w:name="_Toc18579570"/>
       <w:r>
         <w:t>Build and Packaging</w:t>
       </w:r>
@@ -5130,7 +5130,7 @@
           <w:szCs w:val="32"/>
         </w:rPr>
       </w:pPr>
-      <w:bookmarkStart w:id="26" w:name="_Toc494462491"/>
+      <w:bookmarkStart w:id="26" w:name="_Toc18579571"/>
       <w:r>
         <w:t>Build Logs</w:t>
       </w:r>
@@ -5192,7 +5192,7 @@
           <w:szCs w:val="32"/>
         </w:rPr>
       </w:pPr>
-      <w:bookmarkStart w:id="27" w:name="_Toc494462492"/>
+      <w:bookmarkStart w:id="27" w:name="_Toc18579572"/>
       <w:r>
         <w:t>Build System/Process Information</w:t>
       </w:r>
@@ -5248,7 +5248,7 @@
       <w:pPr>
         <w:pStyle w:val="Heading1"/>
       </w:pPr>
-      <w:bookmarkStart w:id="28" w:name="_Toc494462493"/>
+      <w:bookmarkStart w:id="28" w:name="_Toc18579573"/>
       <w:r>
         <w:lastRenderedPageBreak/>
         <w:t>Change Tracking</w:t>
@@ -5462,7 +5462,7 @@
       <w:pPr>
         <w:pStyle w:val="Heading2"/>
       </w:pPr>
-      <w:bookmarkStart w:id="30" w:name="_Toc494462494"/>
+      <w:bookmarkStart w:id="30" w:name="_Toc18579574"/>
       <w:r>
         <w:t>Rational Change and Configuration Management (CCM) Repository (Formerly RTC)</w:t>
       </w:r>
@@ -5966,7 +5966,7 @@
       <w:pPr>
         <w:pStyle w:val="Heading1"/>
       </w:pPr>
-      <w:bookmarkStart w:id="33" w:name="_Toc494462495"/>
+      <w:bookmarkStart w:id="33" w:name="_Toc18579575"/>
       <w:r>
         <w:t>Release (Deployment) Information</w:t>
       </w:r>
@@ -6901,7 +6901,7 @@
         <v:path o:extrusionok="f" gradientshapeok="t" o:connecttype="rect"/>
         <o:lock v:ext="edit" aspectratio="t"/>
       </v:shapetype>
-      <v:shape id="_x0000_i1029" type="#_x0000_t75" style="width:68.25pt;height:41.25pt" o:bullet="t">
+      <v:shape id="_x0000_i1027" type="#_x0000_t75" style="width:68.25pt;height:41.25pt" o:bullet="t">
         <v:imagedata r:id="rId1" o:title="pointing-finger-white-small"/>
       </v:shape>
     </w:pict>
@@ -11621,6 +11621,14 @@
 </file>
 
 <file path=customXml/item1.xml><?xml version="1.0" encoding="utf-8"?>
+<p:properties xmlns:p="http://schemas.microsoft.com/office/2006/metadata/properties" xmlns:xsi="http://www.w3.org/2001/XMLSchema-instance" xmlns:pc="http://schemas.microsoft.com/office/infopath/2007/PartnerControls">
+  <documentManagement>
+    <Section xmlns="dccbc5df-29b3-4670-b8f5-ce9b6d6a1832">CD2 Required Documentation Templates</Section>
+  </documentManagement>
+</p:properties>
+</file>
+
+<file path=customXml/item2.xml><?xml version="1.0" encoding="utf-8"?>
 <ct:contentTypeSchema xmlns:ct="http://schemas.microsoft.com/office/2006/metadata/contentType" xmlns:ma="http://schemas.microsoft.com/office/2006/metadata/properties/metaAttributes" ct:_="" ma:_="" ma:contentTypeName="Document" ma:contentTypeID="0x0101004B55E56D3DD6DC4BB3756304B0ED6A72" ma:contentTypeVersion="1" ma:contentTypeDescription="Create a new document." ma:contentTypeScope="" ma:versionID="e7663c1fcff5c2e6022477c95496ec06">
   <xsd:schema xmlns:xsd="http://www.w3.org/2001/XMLSchema" xmlns:xs="http://www.w3.org/2001/XMLSchema" xmlns:p="http://schemas.microsoft.com/office/2006/metadata/properties" xmlns:ns2="dccbc5df-29b3-4670-b8f5-ce9b6d6a1832" targetNamespace="http://schemas.microsoft.com/office/2006/metadata/properties" ma:root="true" ma:fieldsID="fdf68a86bd0da0ce85bfb8f7fab78218" ns2:_="">
     <xsd:import namespace="dccbc5df-29b3-4670-b8f5-ce9b6d6a1832"/>
@@ -11753,14 +11761,6 @@
 </ct:contentTypeSchema>
 </file>
 
-<file path=customXml/item2.xml><?xml version="1.0" encoding="utf-8"?>
-<p:properties xmlns:p="http://schemas.microsoft.com/office/2006/metadata/properties" xmlns:xsi="http://www.w3.org/2001/XMLSchema-instance" xmlns:pc="http://schemas.microsoft.com/office/infopath/2007/PartnerControls">
-  <documentManagement>
-    <Section xmlns="dccbc5df-29b3-4670-b8f5-ce9b6d6a1832">CD2 Required Documentation Templates</Section>
-  </documentManagement>
-</p:properties>
-</file>
-
 <file path=customXml/item3.xml><?xml version="1.0" encoding="utf-8"?>
 <?mso-contentType ?>
 <FormTemplates xmlns="http://schemas.microsoft.com/sharepoint/v3/contenttype/forms">
@@ -11775,6 +11775,16 @@
 </file>
 
 <file path=customXml/itemProps1.xml><?xml version="1.0" encoding="utf-8"?>
+<ds:datastoreItem xmlns:ds="http://schemas.openxmlformats.org/officeDocument/2006/customXml" ds:itemID="{4560517E-F5A4-41E1-9F01-60AB7EB0F206}">
+  <ds:schemaRefs>
+    <ds:schemaRef ds:uri="http://schemas.microsoft.com/office/2006/metadata/properties"/>
+    <ds:schemaRef ds:uri="http://schemas.microsoft.com/office/infopath/2007/PartnerControls"/>
+    <ds:schemaRef ds:uri="dccbc5df-29b3-4670-b8f5-ce9b6d6a1832"/>
+  </ds:schemaRefs>
+</ds:datastoreItem>
+</file>
+
+<file path=customXml/itemProps2.xml><?xml version="1.0" encoding="utf-8"?>
 <ds:datastoreItem xmlns:ds="http://schemas.openxmlformats.org/officeDocument/2006/customXml" ds:itemID="{0D4D20C0-8C1B-4BB8-B3EA-4BA82C1490DF}">
   <ds:schemaRefs>
     <ds:schemaRef ds:uri="http://schemas.microsoft.com/office/2006/metadata/contentType"/>
@@ -11792,16 +11802,6 @@
 </ds:datastoreItem>
 </file>
 
-<file path=customXml/itemProps2.xml><?xml version="1.0" encoding="utf-8"?>
-<ds:datastoreItem xmlns:ds="http://schemas.openxmlformats.org/officeDocument/2006/customXml" ds:itemID="{4560517E-F5A4-41E1-9F01-60AB7EB0F206}">
-  <ds:schemaRefs>
-    <ds:schemaRef ds:uri="http://schemas.microsoft.com/office/2006/metadata/properties"/>
-    <ds:schemaRef ds:uri="http://schemas.microsoft.com/office/infopath/2007/PartnerControls"/>
-    <ds:schemaRef ds:uri="dccbc5df-29b3-4670-b8f5-ce9b6d6a1832"/>
-  </ds:schemaRefs>
-</ds:datastoreItem>
-</file>
-
 <file path=customXml/itemProps3.xml><?xml version="1.0" encoding="utf-8"?>
 <ds:datastoreItem xmlns:ds="http://schemas.openxmlformats.org/officeDocument/2006/customXml" ds:itemID="{BE5AF119-2C45-4036-98D5-B4140043C77C}">
   <ds:schemaRefs>
@@ -11811,7 +11811,7 @@
 </file>
 
 <file path=customXml/itemProps4.xml><?xml version="1.0" encoding="utf-8"?>
-<ds:datastoreItem xmlns:ds="http://schemas.openxmlformats.org/officeDocument/2006/customXml" ds:itemID="{A66CB77F-AA67-4F6E-AC8C-6D142695E08C}">
+<ds:datastoreItem xmlns:ds="http://schemas.openxmlformats.org/officeDocument/2006/customXml" ds:itemID="{E802EF41-02F6-4FC0-AA2B-C5734FB7B7ED}">
   <ds:schemaRefs>
     <ds:schemaRef ds:uri="http://schemas.openxmlformats.org/officeDocument/2006/bibliography"/>
   </ds:schemaRefs>

</xml_diff>